<commit_message>
Fixed grammatical errors in prometheus docx post
</commit_message>
<xml_diff>
--- a/_word/2020-06-21-Introducing Prometheus; my very own Deep Learning arsenal..docx
+++ b/_word/2020-06-21-Introducing Prometheus; my very own Deep Learning arsenal..docx
@@ -205,7 +205,49 @@
         <w:rPr>
           <w:rFonts w:ascii="Times New Roman" w:eastAsia="Times New Roman" w:hAnsi="Times New Roman" w:cs="Times New Roman"/>
         </w:rPr>
-        <w:t>Today, there are a myriad of cloud GPU instances one can use to dabble in the field of deep learning. Over the past year or so, I have used almost all the possible options available which has helped me grasp the concepts of the field as it has made it easy fo</w:t>
+        <w:t xml:space="preserve">Today, there </w:t>
+      </w:r>
+      <w:r>
+        <w:rPr>
+          <w:rFonts w:ascii="Times New Roman" w:eastAsia="Times New Roman" w:hAnsi="Times New Roman" w:cs="Times New Roman"/>
+        </w:rPr>
+        <w:t>is</w:t>
+      </w:r>
+      <w:r>
+        <w:rPr>
+          <w:rFonts w:ascii="Times New Roman" w:eastAsia="Times New Roman" w:hAnsi="Times New Roman" w:cs="Times New Roman"/>
+        </w:rPr>
+        <w:t xml:space="preserve"> a myriad of cloud GPU </w:t>
+      </w:r>
+      <w:r>
+        <w:rPr>
+          <w:rFonts w:ascii="Times New Roman" w:eastAsia="Times New Roman" w:hAnsi="Times New Roman" w:cs="Times New Roman"/>
+        </w:rPr>
+        <w:t>option</w:t>
+      </w:r>
+      <w:r>
+        <w:rPr>
+          <w:rFonts w:ascii="Times New Roman" w:eastAsia="Times New Roman" w:hAnsi="Times New Roman" w:cs="Times New Roman"/>
+        </w:rPr>
+        <w:t>s</w:t>
+      </w:r>
+      <w:r>
+        <w:rPr>
+          <w:rFonts w:ascii="Times New Roman" w:eastAsia="Times New Roman" w:hAnsi="Times New Roman" w:cs="Times New Roman"/>
+        </w:rPr>
+        <w:t xml:space="preserve"> one can use to dabble in the field of deep learning. Over the past year or so, I have used almost all the possible options available which ha</w:t>
+      </w:r>
+      <w:r>
+        <w:rPr>
+          <w:rFonts w:ascii="Times New Roman" w:eastAsia="Times New Roman" w:hAnsi="Times New Roman" w:cs="Times New Roman"/>
+        </w:rPr>
+        <w:t>ve</w:t>
+      </w:r>
+      <w:r>
+        <w:rPr>
+          <w:rFonts w:ascii="Times New Roman" w:eastAsia="Times New Roman" w:hAnsi="Times New Roman" w:cs="Times New Roman"/>
+        </w:rPr>
+        <w:t xml:space="preserve"> helped me grasp the concepts of the field as it has made it easy fo</w:t>
       </w:r>
       <w:r>
         <w:rPr>
@@ -259,7 +301,19 @@
         <w:rPr>
           <w:rFonts w:ascii="Times New Roman" w:eastAsia="Times New Roman" w:hAnsi="Times New Roman" w:cs="Times New Roman"/>
         </w:rPr>
-        <w:t xml:space="preserve"> Pro which in my opinion is the best value for money option for most DL enthusiasts as it gives you access to multiple GPU instances for a nominal monthly fee. GCP’s main advantage is full command line access to your Linux based server whereas </w:t>
+        <w:t xml:space="preserve"> Pro which in my opinion is the best value for money option for most DL enthusiasts as it gives you access to multiple GPU instances for a nominal monthly fee. GCP’s main advantage is full command</w:t>
+      </w:r>
+      <w:r>
+        <w:rPr>
+          <w:rFonts w:ascii="Times New Roman" w:eastAsia="Times New Roman" w:hAnsi="Times New Roman" w:cs="Times New Roman"/>
+        </w:rPr>
+        <w:t>-</w:t>
+      </w:r>
+      <w:r>
+        <w:rPr>
+          <w:rFonts w:ascii="Times New Roman" w:eastAsia="Times New Roman" w:hAnsi="Times New Roman" w:cs="Times New Roman"/>
+        </w:rPr>
+        <w:t xml:space="preserve">line access to your Linux based server whereas </w:t>
       </w:r>
       <w:proofErr w:type="spellStart"/>
       <w:r>
@@ -287,7 +341,19 @@
         <w:rPr>
           <w:rFonts w:ascii="Times New Roman" w:eastAsia="Times New Roman" w:hAnsi="Times New Roman" w:cs="Times New Roman"/>
         </w:rPr>
-        <w:t xml:space="preserve"> Pro for most of my prototyping and finally renting a GCP instance to train large models on a</w:t>
+        <w:t xml:space="preserve"> Pro for most of my prototyping</w:t>
+      </w:r>
+      <w:r>
+        <w:rPr>
+          <w:rFonts w:ascii="Times New Roman" w:eastAsia="Times New Roman" w:hAnsi="Times New Roman" w:cs="Times New Roman"/>
+        </w:rPr>
+        <w:t xml:space="preserve"> work</w:t>
+      </w:r>
+      <w:r>
+        <w:rPr>
+          <w:rFonts w:ascii="Times New Roman" w:eastAsia="Times New Roman" w:hAnsi="Times New Roman" w:cs="Times New Roman"/>
+        </w:rPr>
+        <w:t xml:space="preserve"> and finally renting a GCP instance to train large models on a</w:t>
       </w:r>
       <w:r>
         <w:rPr>
@@ -319,7 +385,67 @@
         <w:rPr>
           <w:rFonts w:ascii="Times New Roman" w:eastAsia="Times New Roman" w:hAnsi="Times New Roman" w:cs="Times New Roman"/>
         </w:rPr>
-        <w:t>This being said, there are still downsides to this setup which becomes way too evident as you start spending longer time using a setup mentioned above which I’m sure anyone in the field long enough can easily vouch for. Despite the fact that gaining access to a GPU instance has become way too easy, here the major downsides which has bugged me long enough in order to shell out and invest in building my own DL rig:</w:t>
+        <w:t xml:space="preserve">This being said, there are still downsides to this setup which becomes way too evident as you start spending </w:t>
+      </w:r>
+      <w:r>
+        <w:rPr>
+          <w:rFonts w:ascii="Times New Roman" w:eastAsia="Times New Roman" w:hAnsi="Times New Roman" w:cs="Times New Roman"/>
+        </w:rPr>
+        <w:t xml:space="preserve">long hours with </w:t>
+      </w:r>
+      <w:r>
+        <w:rPr>
+          <w:rFonts w:ascii="Times New Roman" w:eastAsia="Times New Roman" w:hAnsi="Times New Roman" w:cs="Times New Roman"/>
+        </w:rPr>
+        <w:t xml:space="preserve">a setup </w:t>
+      </w:r>
+      <w:r>
+        <w:rPr>
+          <w:rFonts w:ascii="Times New Roman" w:eastAsia="Times New Roman" w:hAnsi="Times New Roman" w:cs="Times New Roman"/>
+        </w:rPr>
+        <w:t xml:space="preserve">as </w:t>
+      </w:r>
+      <w:r>
+        <w:rPr>
+          <w:rFonts w:ascii="Times New Roman" w:eastAsia="Times New Roman" w:hAnsi="Times New Roman" w:cs="Times New Roman"/>
+        </w:rPr>
+        <w:t xml:space="preserve">mentioned above which I’m sure anyone in the field long enough can easily vouch for. </w:t>
+      </w:r>
+      <w:r>
+        <w:rPr>
+          <w:rFonts w:ascii="Times New Roman" w:eastAsia="Times New Roman" w:hAnsi="Times New Roman" w:cs="Times New Roman"/>
+        </w:rPr>
+        <w:t>Even though</w:t>
+      </w:r>
+      <w:r>
+        <w:rPr>
+          <w:rFonts w:ascii="Times New Roman" w:eastAsia="Times New Roman" w:hAnsi="Times New Roman" w:cs="Times New Roman"/>
+        </w:rPr>
+        <w:t xml:space="preserve"> gaining access to a GPU instance has become way too easy, here the major </w:t>
+      </w:r>
+      <w:r>
+        <w:rPr>
+          <w:rFonts w:ascii="Times New Roman" w:eastAsia="Times New Roman" w:hAnsi="Times New Roman" w:cs="Times New Roman"/>
+        </w:rPr>
+        <w:t>frustration points</w:t>
+      </w:r>
+      <w:r>
+        <w:rPr>
+          <w:rFonts w:ascii="Times New Roman" w:eastAsia="Times New Roman" w:hAnsi="Times New Roman" w:cs="Times New Roman"/>
+        </w:rPr>
+        <w:t xml:space="preserve"> which ha</w:t>
+      </w:r>
+      <w:r>
+        <w:rPr>
+          <w:rFonts w:ascii="Times New Roman" w:eastAsia="Times New Roman" w:hAnsi="Times New Roman" w:cs="Times New Roman"/>
+        </w:rPr>
+        <w:t>ve</w:t>
+      </w:r>
+      <w:r>
+        <w:rPr>
+          <w:rFonts w:ascii="Times New Roman" w:eastAsia="Times New Roman" w:hAnsi="Times New Roman" w:cs="Times New Roman"/>
+        </w:rPr>
+        <w:t xml:space="preserve"> bugged me long enough to shell out and invest in building my own DL rig:</w:t>
       </w:r>
     </w:p>
     <w:p>
@@ -357,7 +483,7 @@
         <w:rPr>
           <w:rFonts w:ascii="Times New Roman" w:eastAsia="Times New Roman" w:hAnsi="Times New Roman" w:cs="Times New Roman"/>
         </w:rPr>
-        <w:t>Pre-emptible instances, which are the free-tier option provided by cloud services can get really annoying as you can be kicked off the instance abruptly in the middle of your training process.</w:t>
+        <w:t>Preemptible instances, which are the free-tier option provided by cloud services can get annoying as you can be kicked off the instance abruptly in the middle of your training process.</w:t>
       </w:r>
     </w:p>
     <w:p>
@@ -376,7 +502,7 @@
         <w:rPr>
           <w:rFonts w:ascii="Times New Roman" w:eastAsia="Times New Roman" w:hAnsi="Times New Roman" w:cs="Times New Roman"/>
         </w:rPr>
-        <w:t>On the other hand, the constant worry to ensure shutting down your device to avoid racking up the bill is definitely real.</w:t>
+        <w:t>On the other hand, the constant worry to ensure shutting down your device to avoid racking up the bill is real.</w:t>
       </w:r>
     </w:p>
     <w:p>
@@ -441,7 +567,7 @@
         <w:rPr>
           <w:rFonts w:eastAsia="Times New Roman"/>
         </w:rPr>
-        <w:t>ould you build your own workstation?</w:t>
+        <w:t>ould you build your workstation?</w:t>
       </w:r>
     </w:p>
     <w:p>
@@ -455,7 +581,31 @@
         <w:rPr>
           <w:rFonts w:ascii="Times New Roman" w:eastAsia="Times New Roman" w:hAnsi="Times New Roman" w:cs="Times New Roman"/>
         </w:rPr>
-        <w:t>Due to my lack of experience with hardware components and having not built a PC till now, I was definitely nervous to build my own rig without the help of people with experience. There are many dealers and companies that provide services of building DL workstation either as a fixed option or also provide customizing your options.</w:t>
+        <w:t>Due to my lack of experience with hardware components and hav</w:t>
+      </w:r>
+      <w:r>
+        <w:rPr>
+          <w:rFonts w:ascii="Times New Roman" w:eastAsia="Times New Roman" w:hAnsi="Times New Roman" w:cs="Times New Roman"/>
+        </w:rPr>
+        <w:t>e</w:t>
+      </w:r>
+      <w:r>
+        <w:rPr>
+          <w:rFonts w:ascii="Times New Roman" w:eastAsia="Times New Roman" w:hAnsi="Times New Roman" w:cs="Times New Roman"/>
+        </w:rPr>
+        <w:t xml:space="preserve"> not built a PC till now, I was nervous to build my rig without the help of people with experience. There are many dealers and companies that provide services of building DL workstation either as a fixed option or also provide options</w:t>
+      </w:r>
+      <w:r>
+        <w:rPr>
+          <w:rFonts w:ascii="Times New Roman" w:eastAsia="Times New Roman" w:hAnsi="Times New Roman" w:cs="Times New Roman"/>
+        </w:rPr>
+        <w:t xml:space="preserve"> for customizing your build</w:t>
+      </w:r>
+      <w:r>
+        <w:rPr>
+          <w:rFonts w:ascii="Times New Roman" w:eastAsia="Times New Roman" w:hAnsi="Times New Roman" w:cs="Times New Roman"/>
+        </w:rPr>
+        <w:t>.</w:t>
       </w:r>
     </w:p>
     <w:p>
@@ -469,21 +619,31 @@
         <w:rPr>
           <w:rFonts w:ascii="Times New Roman" w:eastAsia="Times New Roman" w:hAnsi="Times New Roman" w:cs="Times New Roman"/>
         </w:rPr>
-        <w:t xml:space="preserve">Starting out, I was certain that this was the right choice considering that the parts are quite expensive and its natural to feel nervous that you might fry a component and thus waste loads of money. So, I started out researching all the components needed to build a decent DL workstation. Here again, I would like to point back to another Tim </w:t>
-      </w:r>
-      <w:proofErr w:type="spellStart"/>
-      <w:r>
-        <w:rPr>
-          <w:rFonts w:ascii="Times New Roman" w:eastAsia="Times New Roman" w:hAnsi="Times New Roman" w:cs="Times New Roman"/>
-        </w:rPr>
-        <w:t>Dettmers</w:t>
-      </w:r>
-      <w:proofErr w:type="spellEnd"/>
-      <w:r>
-        <w:rPr>
-          <w:rFonts w:ascii="Times New Roman" w:eastAsia="Times New Roman" w:hAnsi="Times New Roman" w:cs="Times New Roman"/>
-        </w:rPr>
-        <w:t xml:space="preserve"> blog, </w:t>
+        <w:t>Starting, I was certain that this was the right choice considering that the parts are quite expensive and it</w:t>
+      </w:r>
+      <w:r>
+        <w:rPr>
+          <w:rFonts w:ascii="Times New Roman" w:eastAsia="Times New Roman" w:hAnsi="Times New Roman" w:cs="Times New Roman"/>
+        </w:rPr>
+        <w:t>'</w:t>
+      </w:r>
+      <w:r>
+        <w:rPr>
+          <w:rFonts w:ascii="Times New Roman" w:eastAsia="Times New Roman" w:hAnsi="Times New Roman" w:cs="Times New Roman"/>
+        </w:rPr>
+        <w:t>s natural to feel nervous that you might fry a component and thus waste loads of money. So, I started out researching all the components needed to build a decent DL workstation. Here again, I would like to point back to another Tim Dettmer</w:t>
+      </w:r>
+      <w:r>
+        <w:rPr>
+          <w:rFonts w:ascii="Times New Roman" w:eastAsia="Times New Roman" w:hAnsi="Times New Roman" w:cs="Times New Roman"/>
+        </w:rPr>
+        <w:t>'</w:t>
+      </w:r>
+      <w:r>
+        <w:rPr>
+          <w:rFonts w:ascii="Times New Roman" w:eastAsia="Times New Roman" w:hAnsi="Times New Roman" w:cs="Times New Roman"/>
+        </w:rPr>
+        <w:t xml:space="preserve">s blog, </w:t>
       </w:r>
       <w:hyperlink r:id="rId8" w:history="1">
         <w:r>
@@ -498,7 +658,19 @@
         <w:rPr>
           <w:rFonts w:ascii="Times New Roman" w:eastAsia="Times New Roman" w:hAnsi="Times New Roman" w:cs="Times New Roman"/>
         </w:rPr>
-        <w:t>, which shaped my though process in building Prometheus.</w:t>
+        <w:t>, which shaped my though</w:t>
+      </w:r>
+      <w:r>
+        <w:rPr>
+          <w:rFonts w:ascii="Times New Roman" w:eastAsia="Times New Roman" w:hAnsi="Times New Roman" w:cs="Times New Roman"/>
+        </w:rPr>
+        <w:t>t</w:t>
+      </w:r>
+      <w:r>
+        <w:rPr>
+          <w:rFonts w:ascii="Times New Roman" w:eastAsia="Times New Roman" w:hAnsi="Times New Roman" w:cs="Times New Roman"/>
+        </w:rPr>
+        <w:t xml:space="preserve"> process in building Prometheus.</w:t>
       </w:r>
     </w:p>
     <w:p>
@@ -512,7 +684,7 @@
         <w:rPr>
           <w:rFonts w:ascii="Times New Roman" w:eastAsia="Times New Roman" w:hAnsi="Times New Roman" w:cs="Times New Roman"/>
         </w:rPr>
-        <w:t xml:space="preserve">This was followed by endless hours of watching various PC builds on YouTube and learning more and more about the fascinating hobby of PC building. These hours spent watching people such jaw-dropping builds motivated be so much in wanting to build my own PC and the more I saw, the less daunting the whole task seemed. I highly recommend watching builds based on the components you decide specifically by </w:t>
+        <w:t xml:space="preserve">This was followed by endless hours of watching various PC builds on YouTube and learning more and more about the fascinating hobby of PC building. These hours spent watching people such jaw-dropping builds motivated be so much in wanting to build my PC and the more I saw, the less daunting the whole task seemed. I highly recommend watching builds based on the components you decide specifically by </w:t>
       </w:r>
       <w:hyperlink r:id="rId9" w:history="1">
         <w:r>
@@ -538,6 +710,13 @@
           <w:t>Jays Two Cents</w:t>
         </w:r>
       </w:hyperlink>
+      <w:r>
+        <w:rPr>
+          <w:rStyle w:val="Hyperlink"/>
+          <w:rFonts w:ascii="Times New Roman" w:eastAsia="Times New Roman" w:hAnsi="Times New Roman" w:cs="Times New Roman"/>
+        </w:rPr>
+        <w:t>,</w:t>
+      </w:r>
       <w:r>
         <w:rPr>
           <w:rFonts w:ascii="Times New Roman" w:eastAsia="Times New Roman" w:hAnsi="Times New Roman" w:cs="Times New Roman"/>
@@ -633,7 +812,7 @@
         <w:rPr>
           <w:rFonts w:ascii="Times New Roman" w:eastAsia="Times New Roman" w:hAnsi="Times New Roman" w:cs="Times New Roman"/>
         </w:rPr>
-        <w:t xml:space="preserve">In hindsight, I can confidently say that building my own </w:t>
+        <w:t xml:space="preserve">In hindsight, I can confidently say that building my </w:t>
       </w:r>
       <w:r>
         <w:rPr>
@@ -657,19 +836,51 @@
         <w:rPr>
           <w:rFonts w:ascii="Times New Roman" w:eastAsia="Times New Roman" w:hAnsi="Times New Roman" w:cs="Times New Roman"/>
         </w:rPr>
-        <w:t xml:space="preserve">. Despite ones fears, it is worth pointing out that the process despite seeming pretty intimidating is quite easy if one follows the right guides. The components involved in building the PC are </w:t>
-      </w:r>
-      <w:r>
-        <w:rPr>
-          <w:rFonts w:ascii="Times New Roman" w:eastAsia="Times New Roman" w:hAnsi="Times New Roman" w:cs="Times New Roman"/>
-        </w:rPr>
-        <w:t>definitely</w:t>
-      </w:r>
-      <w:r>
-        <w:rPr>
-          <w:rFonts w:ascii="Times New Roman" w:eastAsia="Times New Roman" w:hAnsi="Times New Roman" w:cs="Times New Roman"/>
-        </w:rPr>
-        <w:t xml:space="preserve"> expensive and touted as quite delicate but in all fairness all the parts available today are quite rugged and one can dispel unnecessary fears of damaging them. Having built the entire system on my own, I have full control on any future expansion plans I have on this build and know exactly what the process is. I’m definitely another in the long line of individuals who would like to take PC building as a valuable hobby.</w:t>
+        <w:t>. Despite one</w:t>
+      </w:r>
+      <w:r>
+        <w:rPr>
+          <w:rFonts w:ascii="Times New Roman" w:eastAsia="Times New Roman" w:hAnsi="Times New Roman" w:cs="Times New Roman"/>
+        </w:rPr>
+        <w:t>'</w:t>
+      </w:r>
+      <w:r>
+        <w:rPr>
+          <w:rFonts w:ascii="Times New Roman" w:eastAsia="Times New Roman" w:hAnsi="Times New Roman" w:cs="Times New Roman"/>
+        </w:rPr>
+        <w:t xml:space="preserve">s fears, it is worth pointing out that the process despite seeming pretty intimidating is quite easy if one follows the right guides. The components involved in building the PC are expensive and touted as quite delicate </w:t>
+      </w:r>
+      <w:proofErr w:type="gramStart"/>
+      <w:r>
+        <w:rPr>
+          <w:rFonts w:ascii="Times New Roman" w:eastAsia="Times New Roman" w:hAnsi="Times New Roman" w:cs="Times New Roman"/>
+        </w:rPr>
+        <w:t>but in all fairness</w:t>
+      </w:r>
+      <w:proofErr w:type="gramEnd"/>
+      <w:r>
+        <w:rPr>
+          <w:rFonts w:ascii="Times New Roman" w:eastAsia="Times New Roman" w:hAnsi="Times New Roman" w:cs="Times New Roman"/>
+        </w:rPr>
+        <w:t>,</w:t>
+      </w:r>
+      <w:r>
+        <w:rPr>
+          <w:rFonts w:ascii="Times New Roman" w:eastAsia="Times New Roman" w:hAnsi="Times New Roman" w:cs="Times New Roman"/>
+        </w:rPr>
+        <w:t xml:space="preserve"> all the parts available today are quite rugged and one can dispel unnecessary fears of damaging them. Having built the entire system on my own, I have full control o</w:t>
+      </w:r>
+      <w:r>
+        <w:rPr>
+          <w:rFonts w:ascii="Times New Roman" w:eastAsia="Times New Roman" w:hAnsi="Times New Roman" w:cs="Times New Roman"/>
+        </w:rPr>
+        <w:t>ver</w:t>
+      </w:r>
+      <w:r>
+        <w:rPr>
+          <w:rFonts w:ascii="Times New Roman" w:eastAsia="Times New Roman" w:hAnsi="Times New Roman" w:cs="Times New Roman"/>
+        </w:rPr>
+        <w:t xml:space="preserve"> any future expansion plans I have on this build and know exactly what the process is. I’m another in the long line of individuals who would like to take PC building as a valuable hobby.</w:t>
       </w:r>
     </w:p>
     <w:p>
@@ -850,6 +1061,12 @@
         <w:rPr>
           <w:rFonts w:ascii="Times New Roman" w:hAnsi="Times New Roman" w:cs="Times New Roman"/>
         </w:rPr>
+        <w:t xml:space="preserve">the </w:t>
+      </w:r>
+      <w:r>
+        <w:rPr>
+          <w:rFonts w:ascii="Times New Roman" w:hAnsi="Times New Roman" w:cs="Times New Roman"/>
+        </w:rPr>
         <w:t xml:space="preserve">components you choose. </w:t>
       </w:r>
     </w:p>
@@ -892,7 +1109,19 @@
         <w:rPr>
           <w:rFonts w:ascii="Times New Roman" w:hAnsi="Times New Roman" w:cs="Times New Roman"/>
         </w:rPr>
-        <w:t xml:space="preserve">by providing high performance chips </w:t>
+        <w:t>by providing high</w:t>
+      </w:r>
+      <w:r>
+        <w:rPr>
+          <w:rFonts w:ascii="Times New Roman" w:hAnsi="Times New Roman" w:cs="Times New Roman"/>
+        </w:rPr>
+        <w:t>-</w:t>
+      </w:r>
+      <w:r>
+        <w:rPr>
+          <w:rFonts w:ascii="Times New Roman" w:hAnsi="Times New Roman" w:cs="Times New Roman"/>
+        </w:rPr>
+        <w:t xml:space="preserve">performance chips </w:t>
       </w:r>
       <w:r>
         <w:rPr>
@@ -946,7 +1175,21 @@
         <w:rPr>
           <w:rFonts w:ascii="Times New Roman" w:hAnsi="Times New Roman" w:cs="Times New Roman"/>
         </w:rPr>
-        <w:t xml:space="preserve">is probably the best option in terms of performance and cost. It’s an 8 core processor with 12 threads with a support for up to 128Gb in memory. </w:t>
+        <w:t xml:space="preserve">is probably the best option in terms of performance and cost. It’s an </w:t>
+      </w:r>
+      <w:proofErr w:type="gramStart"/>
+      <w:r>
+        <w:rPr>
+          <w:rFonts w:ascii="Times New Roman" w:hAnsi="Times New Roman" w:cs="Times New Roman"/>
+        </w:rPr>
+        <w:t>8 core</w:t>
+      </w:r>
+      <w:proofErr w:type="gramEnd"/>
+      <w:r>
+        <w:rPr>
+          <w:rFonts w:ascii="Times New Roman" w:hAnsi="Times New Roman" w:cs="Times New Roman"/>
+        </w:rPr>
+        <w:t xml:space="preserve"> processor with 12 threads with support for up to 128Gb in memory. </w:t>
       </w:r>
     </w:p>
     <w:p>
@@ -964,7 +1207,19 @@
         <w:rPr>
           <w:rFonts w:ascii="Times New Roman" w:hAnsi="Times New Roman" w:cs="Times New Roman"/>
         </w:rPr>
-        <w:t xml:space="preserve">In terms of motherboard there are way too many options </w:t>
+        <w:t xml:space="preserve">In terms of </w:t>
+      </w:r>
+      <w:r>
+        <w:rPr>
+          <w:rFonts w:ascii="Times New Roman" w:hAnsi="Times New Roman" w:cs="Times New Roman"/>
+        </w:rPr>
+        <w:t xml:space="preserve">the </w:t>
+      </w:r>
+      <w:r>
+        <w:rPr>
+          <w:rFonts w:ascii="Times New Roman" w:hAnsi="Times New Roman" w:cs="Times New Roman"/>
+        </w:rPr>
+        <w:t xml:space="preserve">motherboard there are way too many options </w:t>
       </w:r>
       <w:r>
         <w:rPr>
@@ -1012,7 +1267,31 @@
         <w:rPr>
           <w:rFonts w:ascii="Times New Roman" w:hAnsi="Times New Roman" w:cs="Times New Roman"/>
         </w:rPr>
-        <w:t xml:space="preserve">ensures future proofing as they support PCIE Gen 4 and come with multiple M.2 slots for super-fast SSD storage options. </w:t>
+        <w:t>ensures future</w:t>
+      </w:r>
+      <w:r>
+        <w:rPr>
+          <w:rFonts w:ascii="Times New Roman" w:hAnsi="Times New Roman" w:cs="Times New Roman"/>
+        </w:rPr>
+        <w:t>-</w:t>
+      </w:r>
+      <w:r>
+        <w:rPr>
+          <w:rFonts w:ascii="Times New Roman" w:hAnsi="Times New Roman" w:cs="Times New Roman"/>
+        </w:rPr>
+        <w:t>proofing as they support PCI</w:t>
+      </w:r>
+      <w:r>
+        <w:rPr>
+          <w:rFonts w:ascii="Times New Roman" w:hAnsi="Times New Roman" w:cs="Times New Roman"/>
+        </w:rPr>
+        <w:t>e</w:t>
+      </w:r>
+      <w:r>
+        <w:rPr>
+          <w:rFonts w:ascii="Times New Roman" w:hAnsi="Times New Roman" w:cs="Times New Roman"/>
+        </w:rPr>
+        <w:t xml:space="preserve"> Gen 4 and come with multiple M.2 slots for super-fast SSD storage options. </w:t>
       </w:r>
     </w:p>
     <w:p>
@@ -1030,7 +1309,21 @@
         <w:rPr>
           <w:rFonts w:ascii="Times New Roman" w:hAnsi="Times New Roman" w:cs="Times New Roman"/>
         </w:rPr>
-        <w:t xml:space="preserve">Look for an X570 boards that have decent VRM(Voltage Regulated Modules) which is solely responsible for supplying stable voltage to your motherboard. </w:t>
+        <w:t xml:space="preserve">Look for X570 boards that have decent </w:t>
+      </w:r>
+      <w:proofErr w:type="gramStart"/>
+      <w:r>
+        <w:rPr>
+          <w:rFonts w:ascii="Times New Roman" w:hAnsi="Times New Roman" w:cs="Times New Roman"/>
+        </w:rPr>
+        <w:t>VRM(</w:t>
+      </w:r>
+      <w:proofErr w:type="gramEnd"/>
+      <w:r>
+        <w:rPr>
+          <w:rFonts w:ascii="Times New Roman" w:hAnsi="Times New Roman" w:cs="Times New Roman"/>
+        </w:rPr>
+        <w:t xml:space="preserve">Voltage Regulated Modules) which is solely responsible for supplying stable voltage to your motherboard. </w:t>
       </w:r>
     </w:p>
     <w:p>
@@ -1060,7 +1353,19 @@
         <w:rPr>
           <w:rFonts w:ascii="Times New Roman" w:hAnsi="Times New Roman" w:cs="Times New Roman"/>
         </w:rPr>
-        <w:t xml:space="preserve"> to the current global pandemic, I had to increase my budget and go for a higher end, </w:t>
+        <w:t xml:space="preserve"> to the current global pandemic, I had to increase my budget and go for a higher</w:t>
+      </w:r>
+      <w:r>
+        <w:rPr>
+          <w:rFonts w:ascii="Times New Roman" w:hAnsi="Times New Roman" w:cs="Times New Roman"/>
+        </w:rPr>
+        <w:t>-</w:t>
+      </w:r>
+      <w:r>
+        <w:rPr>
+          <w:rFonts w:ascii="Times New Roman" w:hAnsi="Times New Roman" w:cs="Times New Roman"/>
+        </w:rPr>
+        <w:t xml:space="preserve">end, </w:t>
       </w:r>
       <w:proofErr w:type="spellStart"/>
       <w:r>
@@ -1112,14 +1417,76 @@
         <w:rPr>
           <w:rFonts w:ascii="Times New Roman" w:hAnsi="Times New Roman" w:cs="Times New Roman"/>
         </w:rPr>
-        <w:t xml:space="preserve"> Ultra board has pretty amazing VRM’s, 3 full-capacity PCIE 4 M.2 slots, supports NVIDIA 2 way SLI, Wi-Fi 6, Bluetooth 5.0 and premium Realtek audio. It’s definitely one of the best mid-range X570 board in the market today and despite the </w:t>
+        <w:t xml:space="preserve"> Ultra board has pretty amazing VRM’s, 3 full-capacity PCI</w:t>
+      </w:r>
+      <w:r>
+        <w:rPr>
+          <w:rFonts w:ascii="Times New Roman" w:hAnsi="Times New Roman" w:cs="Times New Roman"/>
+        </w:rPr>
+        <w:t>e</w:t>
+      </w:r>
+      <w:r>
+        <w:rPr>
+          <w:rFonts w:ascii="Times New Roman" w:hAnsi="Times New Roman" w:cs="Times New Roman"/>
+        </w:rPr>
+        <w:t xml:space="preserve"> 4 M.2 slots, supports NVIDIA </w:t>
+      </w:r>
+      <w:proofErr w:type="gramStart"/>
+      <w:r>
+        <w:rPr>
+          <w:rFonts w:ascii="Times New Roman" w:hAnsi="Times New Roman" w:cs="Times New Roman"/>
+        </w:rPr>
+        <w:t>2 way</w:t>
+      </w:r>
+      <w:proofErr w:type="gramEnd"/>
+      <w:r>
+        <w:rPr>
+          <w:rFonts w:ascii="Times New Roman" w:hAnsi="Times New Roman" w:cs="Times New Roman"/>
+        </w:rPr>
+        <w:t xml:space="preserve"> SLI, Wi-Fi 6, Bluetooth 5.0</w:t>
+      </w:r>
+      <w:r>
+        <w:rPr>
+          <w:rFonts w:ascii="Times New Roman" w:hAnsi="Times New Roman" w:cs="Times New Roman"/>
+        </w:rPr>
+        <w:t>,</w:t>
+      </w:r>
+      <w:r>
+        <w:rPr>
+          <w:rFonts w:ascii="Times New Roman" w:hAnsi="Times New Roman" w:cs="Times New Roman"/>
+        </w:rPr>
+        <w:t xml:space="preserve"> and premium Realtek audio. It’s one of the best mid-range X570 board</w:t>
+      </w:r>
+      <w:r>
+        <w:rPr>
+          <w:rFonts w:ascii="Times New Roman" w:hAnsi="Times New Roman" w:cs="Times New Roman"/>
+        </w:rPr>
+        <w:t>s</w:t>
+      </w:r>
+      <w:r>
+        <w:rPr>
+          <w:rFonts w:ascii="Times New Roman" w:hAnsi="Times New Roman" w:cs="Times New Roman"/>
+        </w:rPr>
+        <w:t xml:space="preserve"> in the market today and despite the added cost </w:t>
       </w:r>
       <w:r>
         <w:rPr>
           <w:rFonts w:ascii="Times New Roman" w:hAnsi="Times New Roman" w:cs="Times New Roman"/>
         </w:rPr>
         <w:lastRenderedPageBreak/>
-        <w:t xml:space="preserve">added cost over an ASUS TUF Gaming board, it provides enough expansion and future proofing for years to come. </w:t>
+        <w:t>over an ASUS TUF Gaming board, it provides enough expansion and future</w:t>
+      </w:r>
+      <w:r>
+        <w:rPr>
+          <w:rFonts w:ascii="Times New Roman" w:hAnsi="Times New Roman" w:cs="Times New Roman"/>
+        </w:rPr>
+        <w:t>-</w:t>
+      </w:r>
+      <w:r>
+        <w:rPr>
+          <w:rFonts w:ascii="Times New Roman" w:hAnsi="Times New Roman" w:cs="Times New Roman"/>
+        </w:rPr>
+        <w:t xml:space="preserve">proofing for years to come. </w:t>
       </w:r>
     </w:p>
     <w:p>
@@ -1189,7 +1556,13 @@
         </w:numPr>
       </w:pPr>
       <w:r>
-        <w:t>For storage purposed going for a HDD would make sense</w:t>
+        <w:t>For storage purposed going for a</w:t>
+      </w:r>
+      <w:r>
+        <w:t>n</w:t>
+      </w:r>
+      <w:r>
+        <w:t xml:space="preserve"> HDD would make sense</w:t>
       </w:r>
     </w:p>
     <w:p>
@@ -1221,7 +1594,13 @@
         </w:numPr>
       </w:pPr>
       <w:r>
-        <w:t xml:space="preserve">Will look out for deals to add another SSD down the lane for loading Windows on for a faster and smoother experience. </w:t>
+        <w:t>W</w:t>
+      </w:r>
+      <w:r>
+        <w:t>e w</w:t>
+      </w:r>
+      <w:r>
+        <w:t xml:space="preserve">ill look out for deals to add another SSD down the lane for loading Windows on for a faster and smoother experience. </w:t>
       </w:r>
     </w:p>
     <w:p/>
@@ -1273,7 +1652,19 @@
         <w:rPr>
           <w:color w:val="000000"/>
         </w:rPr>
-        <w:t>It comprises of almost 50% of the overall cost of the build and thus deciding this component is definitely one of the most important aspect to building any deep learning rig.</w:t>
+        <w:t>It comprises almost 50% of the overall cost of the build and thus deciding this component is one of the most important aspect</w:t>
+      </w:r>
+      <w:r>
+        <w:rPr>
+          <w:color w:val="000000"/>
+        </w:rPr>
+        <w:t>s</w:t>
+      </w:r>
+      <w:r>
+        <w:rPr>
+          <w:color w:val="000000"/>
+        </w:rPr>
+        <w:t xml:space="preserve"> to building any deep learning rig.</w:t>
       </w:r>
     </w:p>
     <w:p>
@@ -1367,7 +1758,19 @@
         <w:rPr>
           <w:color w:val="000000"/>
         </w:rPr>
-        <w:t xml:space="preserve"> OC, which is highly regarded as one of the best cost efficient GPU in the market today.</w:t>
+        <w:t xml:space="preserve"> OC, which is highly regarded as one of the best cost</w:t>
+      </w:r>
+      <w:r>
+        <w:rPr>
+          <w:color w:val="000000"/>
+        </w:rPr>
+        <w:t>-</w:t>
+      </w:r>
+      <w:r>
+        <w:rPr>
+          <w:color w:val="000000"/>
+        </w:rPr>
+        <w:t>efficient GPU in the market today.</w:t>
       </w:r>
     </w:p>
     <w:p>
@@ -1403,7 +1806,31 @@
         <w:rPr>
           <w:color w:val="000000"/>
         </w:rPr>
-        <w:t>I would have loved to opt for the RTX 2080Ti but in all honesty couldn’t fathom and justify the price difference between the two. I have developed my build in such a way that it can support a multiple GPU system, so maybe down the road ;).</w:t>
+        <w:t>I would have loved to opt for the RTX 2080Ti but in all honesty</w:t>
+      </w:r>
+      <w:r>
+        <w:rPr>
+          <w:color w:val="000000"/>
+        </w:rPr>
+        <w:t>,</w:t>
+      </w:r>
+      <w:r>
+        <w:rPr>
+          <w:color w:val="000000"/>
+        </w:rPr>
+        <w:t xml:space="preserve"> couldn’t fathom and justify the price difference between the two. I have developed my build in such a way that it can support multiple GPU system</w:t>
+      </w:r>
+      <w:r>
+        <w:rPr>
+          <w:color w:val="000000"/>
+        </w:rPr>
+        <w:t>s</w:t>
+      </w:r>
+      <w:r>
+        <w:rPr>
+          <w:color w:val="000000"/>
+        </w:rPr>
+        <w:t>, so maybe down the road ;).</w:t>
       </w:r>
     </w:p>
     <w:p>
@@ -1440,14 +1867,13 @@
         <w:rPr>
           <w:rFonts w:ascii="Times New Roman" w:hAnsi="Times New Roman" w:cs="Times New Roman"/>
         </w:rPr>
-        <w:lastRenderedPageBreak/>
         <w:t>Choosing a PSU is pretty straightforward</w:t>
       </w:r>
       <w:r>
         <w:rPr>
           <w:rFonts w:ascii="Times New Roman" w:hAnsi="Times New Roman" w:cs="Times New Roman"/>
         </w:rPr>
-        <w:t xml:space="preserve">, just look out for a decent brand and ensure that you have bought a PSU that manages to adequately supply all the components you have and would like to have in the future. </w:t>
+        <w:t xml:space="preserve">, just lookout for a decent brand and ensure that you have bought a PSU that manages to adequately supply all the components you have and would like to have in the future. </w:t>
       </w:r>
     </w:p>
     <w:p>
@@ -1465,7 +1891,14 @@
         <w:rPr>
           <w:rFonts w:ascii="Times New Roman" w:hAnsi="Times New Roman" w:cs="Times New Roman"/>
         </w:rPr>
-        <w:t xml:space="preserve">In order to keep an expansion </w:t>
+        <w:lastRenderedPageBreak/>
+        <w:t>T</w:t>
+      </w:r>
+      <w:r>
+        <w:rPr>
+          <w:rFonts w:ascii="Times New Roman" w:hAnsi="Times New Roman" w:cs="Times New Roman"/>
+        </w:rPr>
+        <w:t xml:space="preserve">o keep an expansion </w:t>
       </w:r>
       <w:r>
         <w:rPr>
@@ -1477,7 +1910,19 @@
         <w:rPr>
           <w:rFonts w:ascii="Times New Roman" w:hAnsi="Times New Roman" w:cs="Times New Roman"/>
         </w:rPr>
-        <w:t xml:space="preserve"> of adding another GPU, I went for a </w:t>
+        <w:t xml:space="preserve"> of adding another GPU, I went for a</w:t>
+      </w:r>
+      <w:r>
+        <w:rPr>
+          <w:rFonts w:ascii="Times New Roman" w:hAnsi="Times New Roman" w:cs="Times New Roman"/>
+        </w:rPr>
+        <w:t>n</w:t>
+      </w:r>
+      <w:r>
+        <w:rPr>
+          <w:rFonts w:ascii="Times New Roman" w:hAnsi="Times New Roman" w:cs="Times New Roman"/>
+        </w:rPr>
+        <w:t xml:space="preserve"> </w:t>
       </w:r>
       <w:proofErr w:type="spellStart"/>
       <w:r>
@@ -1634,7 +2079,7 @@
         <w:rPr>
           <w:color w:val="000000"/>
         </w:rPr>
-        <w:t xml:space="preserve">For Intel processors, one could easily go for lower RAM speeds but AMD suggests users to go for higher clock rates, ideally above 3200Mhz. </w:t>
+        <w:t xml:space="preserve">For Intel processors, one could easily go for lower RAM speeds but AMD suggests users go for higher clock rates, ideally above 3200Mhz. </w:t>
       </w:r>
     </w:p>
     <w:p>
@@ -1660,7 +2105,7 @@
           <w:iCs w:val="0"/>
           <w:color w:val="000000"/>
         </w:rPr>
-        <w:t xml:space="preserve">One should also go for a dual channel </w:t>
+        <w:t>One should also go for a dual</w:t>
       </w:r>
       <w:r>
         <w:rPr>
@@ -1669,7 +2114,43 @@
           <w:iCs w:val="0"/>
           <w:color w:val="000000"/>
         </w:rPr>
-        <w:t xml:space="preserve">or quad channel </w:t>
+        <w:t>-</w:t>
+      </w:r>
+      <w:r>
+        <w:rPr>
+          <w:rFonts w:ascii="Times New Roman" w:hAnsi="Times New Roman" w:cs="Times New Roman"/>
+          <w:i w:val="0"/>
+          <w:iCs w:val="0"/>
+          <w:color w:val="000000"/>
+        </w:rPr>
+        <w:t xml:space="preserve">channel </w:t>
+      </w:r>
+      <w:r>
+        <w:rPr>
+          <w:rFonts w:ascii="Times New Roman" w:hAnsi="Times New Roman" w:cs="Times New Roman"/>
+          <w:i w:val="0"/>
+          <w:iCs w:val="0"/>
+          <w:color w:val="000000"/>
+        </w:rPr>
+        <w:t>or quad</w:t>
+      </w:r>
+      <w:r>
+        <w:rPr>
+          <w:rFonts w:ascii="Times New Roman" w:hAnsi="Times New Roman" w:cs="Times New Roman"/>
+          <w:i w:val="0"/>
+          <w:iCs w:val="0"/>
+          <w:color w:val="000000"/>
+        </w:rPr>
+        <w:t>-</w:t>
+      </w:r>
+      <w:r>
+        <w:rPr>
+          <w:rFonts w:ascii="Times New Roman" w:hAnsi="Times New Roman" w:cs="Times New Roman"/>
+          <w:i w:val="0"/>
+          <w:iCs w:val="0"/>
+          <w:color w:val="000000"/>
+        </w:rPr>
+        <w:t xml:space="preserve">channel </w:t>
       </w:r>
       <w:r>
         <w:rPr>
@@ -1714,9 +2195,22 @@
         <w:rPr>
           <w:color w:val="000000"/>
         </w:rPr>
-        <w:t xml:space="preserve">So I decided to go for a dual channel, </w:t>
+        <w:t>So I decided to go for a dual</w:t>
+      </w:r>
+      <w:r>
+        <w:rPr>
+          <w:color w:val="000000"/>
+        </w:rPr>
+        <w:t>-</w:t>
+      </w:r>
+      <w:r>
+        <w:rPr>
+          <w:color w:val="000000"/>
+        </w:rPr>
+        <w:t xml:space="preserve">channel, </w:t>
       </w:r>
       <w:proofErr w:type="spellStart"/>
+      <w:proofErr w:type="gramStart"/>
       <w:r>
         <w:rPr>
           <w:color w:val="000000"/>
@@ -1724,6 +2218,7 @@
         <w:t>G.Skill</w:t>
       </w:r>
       <w:proofErr w:type="spellEnd"/>
+      <w:proofErr w:type="gramEnd"/>
       <w:r>
         <w:rPr>
           <w:color w:val="000000"/>
@@ -1784,13 +2279,25 @@
         <w:rPr>
           <w:color w:val="000000"/>
         </w:rPr>
-        <w:t xml:space="preserve">The age old question that exists for CPU cooling is </w:t>
-      </w:r>
-      <w:r>
-        <w:rPr>
-          <w:color w:val="000000"/>
-        </w:rPr>
-        <w:t xml:space="preserve">that </w:t>
+        <w:t>The age</w:t>
+      </w:r>
+      <w:r>
+        <w:rPr>
+          <w:color w:val="000000"/>
+        </w:rPr>
+        <w:t>-</w:t>
+      </w:r>
+      <w:r>
+        <w:rPr>
+          <w:color w:val="000000"/>
+        </w:rPr>
+        <w:t>old question that exists for CPU cooling is</w:t>
+      </w:r>
+      <w:r>
+        <w:rPr>
+          <w:color w:val="000000"/>
+        </w:rPr>
+        <w:t xml:space="preserve"> </w:t>
       </w:r>
       <w:r>
         <w:rPr>
@@ -1874,7 +2381,19 @@
         <w:rPr>
           <w:color w:val="000000"/>
         </w:rPr>
-        <w:t xml:space="preserve">An AIO(All-in-one) cooler does provide the advantage of being much quieter as well adds the aesthetics factor. </w:t>
+        <w:t xml:space="preserve">An AIO(All-in-one) cooler does provide the advantage of being much quieter as well </w:t>
+      </w:r>
+      <w:r>
+        <w:rPr>
+          <w:color w:val="000000"/>
+        </w:rPr>
+        <w:t xml:space="preserve">as </w:t>
+      </w:r>
+      <w:r>
+        <w:rPr>
+          <w:color w:val="000000"/>
+        </w:rPr>
+        <w:t xml:space="preserve">adds the aesthetics factor. </w:t>
       </w:r>
     </w:p>
     <w:p>
@@ -1989,7 +2508,7 @@
         <w:rPr>
           <w:color w:val="000000"/>
         </w:rPr>
-        <w:t xml:space="preserve">It’s worth noting that an AIO is definitely the hardest component to fix due to the work needed in orienting it and getting the bracket right. </w:t>
+        <w:t xml:space="preserve">It’s worth noting that an AIO is the hardest component to fix due to the work needed in orienting it and getting the bracket right. </w:t>
       </w:r>
     </w:p>
     <w:p>
@@ -2007,7 +2526,7 @@
         <w:rPr>
           <w:color w:val="000000"/>
         </w:rPr>
-        <w:t xml:space="preserve">Do ensure to get the latest AM4 bracket if going for an AMD build as they are more secure, this was what was missing in the initial X62 AIO I ordered at first but later exchanged it for the later X63 model which was basically the same cost as the predecessor. </w:t>
+        <w:t xml:space="preserve">Do ensure to get the latest AM4 bracket if going for an AMD build as they are more secure, this was what was missing in the initial X62 AIO I ordered at first but later exchanged it for the later X63 model which was the same cost as the predecessor. </w:t>
       </w:r>
     </w:p>
     <w:p>
@@ -2078,7 +2597,13 @@
       </w:r>
       <w:proofErr w:type="spellEnd"/>
       <w:r>
-        <w:t xml:space="preserve"> C which has one of the best airflows for a nominal cost but due to lack of availability with the NZXT 510i which is great minimal looking case</w:t>
+        <w:t xml:space="preserve"> C which has one of the best airflows for a nominal cost but due to lack of availability with the NZXT 510i which is </w:t>
+      </w:r>
+      <w:r>
+        <w:t xml:space="preserve">the </w:t>
+      </w:r>
+      <w:r>
+        <w:t>great minimal looking case</w:t>
       </w:r>
       <w:r>
         <w:t xml:space="preserve"> and provides a superb building experience. </w:t>
@@ -2093,10 +2618,28 @@
         </w:numPr>
       </w:pPr>
       <w:r>
-        <w:t>The NZXT 510i lacks a front mesh and thus is less optimal in maintaining temperatures when compared two my initial picks but</w:t>
-      </w:r>
-      <w:r>
-        <w:t xml:space="preserve"> is definitely an eye-catching minimal case with great cable management, RGB capabilities and newer-IO ports to make up for. </w:t>
+        <w:t xml:space="preserve">The NZXT 510i lacks a front mesh and thus is less optimal in maintaining temperatures when compared </w:t>
+      </w:r>
+      <w:r>
+        <w:t xml:space="preserve">to </w:t>
+      </w:r>
+      <w:r>
+        <w:t xml:space="preserve">two </w:t>
+      </w:r>
+      <w:r>
+        <w:t xml:space="preserve">of </w:t>
+      </w:r>
+      <w:r>
+        <w:t>my initial picks but</w:t>
+      </w:r>
+      <w:r>
+        <w:t xml:space="preserve"> is an eye-catching minimal case with great cable management, RGB capabilities</w:t>
+      </w:r>
+      <w:r>
+        <w:t>,</w:t>
+      </w:r>
+      <w:r>
+        <w:t xml:space="preserve"> and newer-IO ports to make up for. </w:t>
       </w:r>
     </w:p>
     <w:p>
@@ -2128,7 +2671,13 @@
         </w:numPr>
       </w:pPr>
       <w:r>
-        <w:t xml:space="preserve">Cable management is hands down the most time-consuming and frustrating task in a build especially if you’re obsessed like me in getting things look right. </w:t>
+        <w:t xml:space="preserve">Cable management is hands down the most time-consuming and frustrating task in a build especially if you’re obsessed like me in getting things </w:t>
+      </w:r>
+      <w:r>
+        <w:t xml:space="preserve">to </w:t>
+      </w:r>
+      <w:r>
+        <w:t xml:space="preserve">look right. </w:t>
       </w:r>
     </w:p>
     <w:p>
@@ -2148,7 +2697,13 @@
       </w:r>
       <w:proofErr w:type="spellEnd"/>
       <w:r>
-        <w:t xml:space="preserve"> wraps and tape. </w:t>
+        <w:t xml:space="preserve"> wraps</w:t>
+      </w:r>
+      <w:r>
+        <w:t>,</w:t>
+      </w:r>
+      <w:r>
+        <w:t xml:space="preserve"> and tape. </w:t>
       </w:r>
     </w:p>
     <w:p/>

</xml_diff>